<commit_message>
Cambios en concluciones del informe
</commit_message>
<xml_diff>
--- a/Proyecto final/Investigaciones/Sprint03/InformeHCI.docx
+++ b/Proyecto final/Investigaciones/Sprint03/InformeHCI.docx
@@ -912,7 +912,21 @@
           <w:rFonts w:cstheme="minorHAnsi"/>
           <w:color w:val="222222"/>
         </w:rPr>
-        <w:t xml:space="preserve">desarrollar una plataforma de software que implemente el reconocimiento óptico de imágenes capturadas, con el fin de implementar dicha plataforma en una aplicación de publicidad interactiva y de análisis de mercado. </w:t>
+        <w:t xml:space="preserve">desarrollar una plataforma de software que implemente el reconocimiento óptico de imágenes capturadas, con el fin de </w:t>
+      </w:r>
+      <w:r>
+        <w:rPr>
+          <w:rFonts w:cstheme="minorHAnsi"/>
+          <w:color w:val="222222"/>
+        </w:rPr>
+        <w:t>utilizar</w:t>
+      </w:r>
+      <w:r>
+        <w:rPr>
+          <w:rFonts w:cstheme="minorHAnsi"/>
+          <w:color w:val="222222"/>
+        </w:rPr>
+        <w:t xml:space="preserve"> dicha plataforma en una aplicación de publicidad interactiva y de análisis de mercado. </w:t>
       </w:r>
     </w:p>
     <w:p>
@@ -2529,9 +2543,48 @@
     </w:p>
     <w:p>
       <w:r>
-        <w:t>Esta investigación se contuará en proceso todavía, pero podemos manifestar con los aspectos abarcados hasta la actualidad que la factibilidad de la interacción humano máquina para el desarrollo de interfaces con Kinect dependerá principalmente del propósito de la aplicación a desarrollar. Si es juego deberá se dinámica y activa todo el tiempo. Mientras que si es aplicación de natural user interface deberá ser dinámica pero confortable y orientada a la comodidad del usaurio.</w:t>
-      </w:r>
-    </w:p>
+        <w:t xml:space="preserve">Podemos afirmar </w:t>
+      </w:r>
+      <w:r>
+        <w:t xml:space="preserve"> que la factibilidad de la interacción humano máquina para el desarrollo de interfaces con Kinect dependerá principalmente del propósito de la aplicación a desarrollar. Si </w:t>
+      </w:r>
+      <w:r>
+        <w:t>hablamos de un</w:t>
+      </w:r>
+      <w:r>
+        <w:t xml:space="preserve"> juego deberá se</w:t>
+      </w:r>
+      <w:r>
+        <w:t>r</w:t>
+      </w:r>
+      <w:r>
+        <w:t xml:space="preserve"> dinámica y activa todo el tiempo</w:t>
+      </w:r>
+      <w:r>
+        <w:t>, generando un enfoque absoluto de los sentidos del usuario</w:t>
+      </w:r>
+      <w:r>
+        <w:t xml:space="preserve">. Mientras que si es aplicación de natural user interface deberá ser dinámica pero confortable y </w:t>
+      </w:r>
+      <w:r>
+        <w:t>orientada a la comodidad del us</w:t>
+      </w:r>
+      <w:r>
+        <w:t>u</w:t>
+      </w:r>
+      <w:r>
+        <w:t>a</w:t>
+      </w:r>
+      <w:r>
+        <w:t>rio.</w:t>
+      </w:r>
+    </w:p>
+    <w:p>
+      <w:r>
+        <w:t>Muchas de las actividades que posteriormente puedan generarse con el uso de HCI deberán tener en cuenta este tipo de análisis, siendo que pueden aplicar cambios estructurales e innovación a las formas de interacción.</w:t>
+      </w:r>
+    </w:p>
+    <w:p/>
     <w:sectPr>
       <w:footerReference w:type="default" r:id="rId11"/>
       <w:pgSz w:w="12240" w:h="15840"/>

</xml_diff>